<commit_message>
refactor(docxtpl): refactor to interview docx tpl
</commit_message>
<xml_diff>
--- a/package_test/docxtpl_test/tpl/campas_interview_report_tpl.docx
+++ b/package_test/docxtpl_test/tpl/campas_interview_report_tpl.docx
@@ -1,6 +1,6 @@
 
 <file path=word/document.xml><?xml version="1.0" encoding="utf-8"?>
-<w:document xmlns:wpc="http://schemas.microsoft.com/office/word/2010/wordprocessingCanvas" xmlns:cx="http://schemas.microsoft.com/office/drawing/2014/chartex" xmlns:mc="http://schemas.openxmlformats.org/markup-compatibility/2006" xmlns:o="urn:schemas-microsoft-com:office:office" xmlns:r="http://schemas.openxmlformats.org/officeDocument/2006/relationships" xmlns:m="http://schemas.openxmlformats.org/officeDocument/2006/math" xmlns:v="urn:schemas-microsoft-com:vml" xmlns:wp14="http://schemas.microsoft.com/office/word/2010/wordprocessingDrawing" xmlns:wp="http://schemas.openxmlformats.org/drawingml/2006/wordprocessingDrawing" xmlns:w10="urn:schemas-microsoft-com:office:word" xmlns:w="http://schemas.openxmlformats.org/wordprocessingml/2006/main" xmlns:w14="http://schemas.microsoft.com/office/word/2010/wordml" xmlns:w15="http://schemas.microsoft.com/office/word/2012/wordml" xmlns:w16se="http://schemas.microsoft.com/office/word/2015/wordml/symex" xmlns:wpg="http://schemas.microsoft.com/office/word/2010/wordprocessingGroup" xmlns:wpi="http://schemas.microsoft.com/office/word/2010/wordprocessingInk" xmlns:wne="http://schemas.microsoft.com/office/word/2006/wordml" xmlns:wps="http://schemas.microsoft.com/office/word/2010/wordprocessingShape" mc:Ignorable="w14 w15 w16se wp14">
+<w:document xmlns:wpc="http://schemas.microsoft.com/office/word/2010/wordprocessingCanvas" xmlns:cx="http://schemas.microsoft.com/office/drawing/2014/chartex" xmlns:cx1="http://schemas.microsoft.com/office/drawing/2015/9/8/chartex" xmlns:cx2="http://schemas.microsoft.com/office/drawing/2015/10/21/chartex" xmlns:cx3="http://schemas.microsoft.com/office/drawing/2016/5/9/chartex" xmlns:cx4="http://schemas.microsoft.com/office/drawing/2016/5/10/chartex" xmlns:cx5="http://schemas.microsoft.com/office/drawing/2016/5/11/chartex" xmlns:cx6="http://schemas.microsoft.com/office/drawing/2016/5/12/chartex" xmlns:cx7="http://schemas.microsoft.com/office/drawing/2016/5/13/chartex" xmlns:cx8="http://schemas.microsoft.com/office/drawing/2016/5/14/chartex" xmlns:mc="http://schemas.openxmlformats.org/markup-compatibility/2006" xmlns:aink="http://schemas.microsoft.com/office/drawing/2016/ink" xmlns:am3d="http://schemas.microsoft.com/office/drawing/2017/model3d" xmlns:o="urn:schemas-microsoft-com:office:office" xmlns:r="http://schemas.openxmlformats.org/officeDocument/2006/relationships" xmlns:m="http://schemas.openxmlformats.org/officeDocument/2006/math" xmlns:v="urn:schemas-microsoft-com:vml" xmlns:wp14="http://schemas.microsoft.com/office/word/2010/wordprocessingDrawing" xmlns:wp="http://schemas.openxmlformats.org/drawingml/2006/wordprocessingDrawing" xmlns:w10="urn:schemas-microsoft-com:office:word" xmlns:w="http://schemas.openxmlformats.org/wordprocessingml/2006/main" xmlns:w14="http://schemas.microsoft.com/office/word/2010/wordml" xmlns:w15="http://schemas.microsoft.com/office/word/2012/wordml" xmlns:w16cex="http://schemas.microsoft.com/office/word/2018/wordml/cex" xmlns:w16cid="http://schemas.microsoft.com/office/word/2016/wordml/cid" xmlns:w16="http://schemas.microsoft.com/office/word/2018/wordml" xmlns:w16sdtdh="http://schemas.microsoft.com/office/word/2020/wordml/sdtdatahash" xmlns:w16se="http://schemas.microsoft.com/office/word/2015/wordml/symex" xmlns:wpg="http://schemas.microsoft.com/office/word/2010/wordprocessingGroup" xmlns:wpi="http://schemas.microsoft.com/office/word/2010/wordprocessingInk" xmlns:wne="http://schemas.microsoft.com/office/word/2006/wordml" xmlns:wps="http://schemas.microsoft.com/office/word/2010/wordprocessingShape" mc:Ignorable="w14 w15 w16se w16cid w16 w16cex w16sdtdh wp14">
   <w:body>
     <w:p>
       <w:pPr>
@@ -44,7 +44,25 @@
           <w:kern w:val="0"/>
           <w:szCs w:val="21"/>
         </w:rPr>
-        <w:t>思维：</w:t>
+        <w:t>思维</w:t>
+      </w:r>
+      <w:r>
+        <w:rPr>
+          <w:rFonts w:ascii="Helvetica" w:hAnsi="Helvetica" w:cs="Helvetica" w:hint="eastAsia"/>
+          <w:color w:val="606266"/>
+          <w:kern w:val="0"/>
+          <w:szCs w:val="21"/>
+        </w:rPr>
+        <w:t>能力</w:t>
+      </w:r>
+      <w:r>
+        <w:rPr>
+          <w:rFonts w:ascii="Helvetica" w:hAnsi="Helvetica" w:cs="Helvetica" w:hint="eastAsia"/>
+          <w:color w:val="606266"/>
+          <w:kern w:val="0"/>
+          <w:szCs w:val="21"/>
+        </w:rPr>
+        <w:t>：</w:t>
       </w:r>
       <w:sdt>
         <w:sdtPr>
@@ -57,15 +75,15 @@
           <w:id w:val="-1017224925"/>
           <w14:checkbox>
             <w14:checked w14:val="0"/>
-            <w14:checkedState w14:val="2605" w14:font="等线"/>
-            <w14:uncheckedState w14:val="2606" w14:font="等线"/>
+            <w14:checkedState w14:val="2605" w14:font="DengXian"/>
+            <w14:uncheckedState w14:val="2606" w14:font="DengXian"/>
           </w14:checkbox>
         </w:sdtPr>
         <w:sdtEndPr/>
         <w:sdtContent>
           <w:r>
             <w:rPr>
-              <w:rFonts w:ascii="等线" w:eastAsia="等线" w:hAnsi="等线" w:cs="Helvetica" w:hint="eastAsia"/>
+              <w:rFonts w:ascii="DengXian" w:eastAsia="DengXian" w:hAnsi="DengXian" w:cs="Helvetica" w:hint="eastAsia"/>
               <w:color w:val="606266"/>
               <w:kern w:val="0"/>
               <w:szCs w:val="21"/>
@@ -94,15 +112,15 @@
           <w:id w:val="-821429796"/>
           <w14:checkbox>
             <w14:checked w14:val="0"/>
-            <w14:checkedState w14:val="2605" w14:font="等线"/>
-            <w14:uncheckedState w14:val="2606" w14:font="等线"/>
+            <w14:checkedState w14:val="2605" w14:font="DengXian"/>
+            <w14:uncheckedState w14:val="2606" w14:font="DengXian"/>
           </w14:checkbox>
         </w:sdtPr>
         <w:sdtEndPr/>
         <w:sdtContent>
           <w:r>
             <w:rPr>
-              <w:rFonts w:ascii="等线" w:eastAsia="等线" w:hAnsi="等线" w:cs="Helvetica" w:hint="eastAsia"/>
+              <w:rFonts w:ascii="DengXian" w:eastAsia="DengXian" w:hAnsi="DengXian" w:cs="Helvetica" w:hint="eastAsia"/>
               <w:color w:val="606266"/>
               <w:kern w:val="0"/>
               <w:szCs w:val="21"/>
@@ -131,15 +149,15 @@
           <w:id w:val="-2043119172"/>
           <w14:checkbox>
             <w14:checked w14:val="0"/>
-            <w14:checkedState w14:val="2605" w14:font="等线"/>
-            <w14:uncheckedState w14:val="2606" w14:font="等线"/>
+            <w14:checkedState w14:val="2605" w14:font="DengXian"/>
+            <w14:uncheckedState w14:val="2606" w14:font="DengXian"/>
           </w14:checkbox>
         </w:sdtPr>
         <w:sdtEndPr/>
         <w:sdtContent>
           <w:r>
             <w:rPr>
-              <w:rFonts w:ascii="等线" w:eastAsia="等线" w:hAnsi="等线" w:cs="Helvetica" w:hint="eastAsia"/>
+              <w:rFonts w:ascii="DengXian" w:eastAsia="DengXian" w:hAnsi="DengXian" w:cs="Helvetica" w:hint="eastAsia"/>
               <w:color w:val="606266"/>
               <w:kern w:val="0"/>
               <w:szCs w:val="21"/>
@@ -168,15 +186,15 @@
           <w:id w:val="-1597710056"/>
           <w14:checkbox>
             <w14:checked w14:val="0"/>
-            <w14:checkedState w14:val="2605" w14:font="等线"/>
-            <w14:uncheckedState w14:val="2606" w14:font="等线"/>
+            <w14:checkedState w14:val="2605" w14:font="DengXian"/>
+            <w14:uncheckedState w14:val="2606" w14:font="DengXian"/>
           </w14:checkbox>
         </w:sdtPr>
         <w:sdtEndPr/>
         <w:sdtContent>
           <w:r>
             <w:rPr>
-              <w:rFonts w:ascii="等线" w:eastAsia="等线" w:hAnsi="等线" w:cs="Helvetica" w:hint="eastAsia"/>
+              <w:rFonts w:ascii="DengXian" w:eastAsia="DengXian" w:hAnsi="DengXian" w:cs="Helvetica" w:hint="eastAsia"/>
               <w:color w:val="606266"/>
               <w:kern w:val="0"/>
               <w:szCs w:val="21"/>
@@ -205,15 +223,15 @@
           <w:id w:val="-2000869725"/>
           <w14:checkbox>
             <w14:checked w14:val="0"/>
-            <w14:checkedState w14:val="2605" w14:font="等线"/>
-            <w14:uncheckedState w14:val="2606" w14:font="等线"/>
+            <w14:checkedState w14:val="2605" w14:font="DengXian"/>
+            <w14:uncheckedState w14:val="2606" w14:font="DengXian"/>
           </w14:checkbox>
         </w:sdtPr>
         <w:sdtEndPr/>
         <w:sdtContent>
           <w:r>
             <w:rPr>
-              <w:rFonts w:ascii="等线" w:eastAsia="等线" w:hAnsi="等线" w:cs="Helvetica" w:hint="eastAsia"/>
+              <w:rFonts w:ascii="DengXian" w:eastAsia="DengXian" w:hAnsi="DengXian" w:cs="Helvetica" w:hint="eastAsia"/>
               <w:color w:val="606266"/>
               <w:kern w:val="0"/>
               <w:szCs w:val="21"/>
@@ -252,15 +270,15 @@
           <w:id w:val="2093360037"/>
           <w14:checkbox>
             <w14:checked w14:val="0"/>
-            <w14:checkedState w14:val="2605" w14:font="等线"/>
-            <w14:uncheckedState w14:val="2606" w14:font="等线"/>
+            <w14:checkedState w14:val="2605" w14:font="DengXian"/>
+            <w14:uncheckedState w14:val="2606" w14:font="DengXian"/>
           </w14:checkbox>
         </w:sdtPr>
         <w:sdtEndPr/>
         <w:sdtContent>
           <w:r>
             <w:rPr>
-              <w:rFonts w:ascii="等线" w:eastAsia="等线" w:hAnsi="等线" w:cs="Helvetica" w:hint="eastAsia"/>
+              <w:rFonts w:ascii="DengXian" w:eastAsia="DengXian" w:hAnsi="DengXian" w:cs="Helvetica" w:hint="eastAsia"/>
               <w:color w:val="606266"/>
               <w:kern w:val="0"/>
               <w:szCs w:val="21"/>
@@ -289,15 +307,15 @@
           <w:id w:val="1925678963"/>
           <w14:checkbox>
             <w14:checked w14:val="0"/>
-            <w14:checkedState w14:val="2605" w14:font="等线"/>
-            <w14:uncheckedState w14:val="2606" w14:font="等线"/>
+            <w14:checkedState w14:val="2605" w14:font="DengXian"/>
+            <w14:uncheckedState w14:val="2606" w14:font="DengXian"/>
           </w14:checkbox>
         </w:sdtPr>
         <w:sdtEndPr/>
         <w:sdtContent>
           <w:r>
             <w:rPr>
-              <w:rFonts w:ascii="等线" w:eastAsia="等线" w:hAnsi="等线" w:cs="Helvetica" w:hint="eastAsia"/>
+              <w:rFonts w:ascii="DengXian" w:eastAsia="DengXian" w:hAnsi="DengXian" w:cs="Helvetica" w:hint="eastAsia"/>
               <w:color w:val="606266"/>
               <w:kern w:val="0"/>
               <w:szCs w:val="21"/>
@@ -326,15 +344,15 @@
           <w:id w:val="-986008204"/>
           <w14:checkbox>
             <w14:checked w14:val="0"/>
-            <w14:checkedState w14:val="2605" w14:font="等线"/>
-            <w14:uncheckedState w14:val="2606" w14:font="等线"/>
+            <w14:checkedState w14:val="2605" w14:font="DengXian"/>
+            <w14:uncheckedState w14:val="2606" w14:font="DengXian"/>
           </w14:checkbox>
         </w:sdtPr>
         <w:sdtEndPr/>
         <w:sdtContent>
           <w:r>
             <w:rPr>
-              <w:rFonts w:ascii="等线" w:eastAsia="等线" w:hAnsi="等线" w:cs="Helvetica" w:hint="eastAsia"/>
+              <w:rFonts w:ascii="DengXian" w:eastAsia="DengXian" w:hAnsi="DengXian" w:cs="Helvetica" w:hint="eastAsia"/>
               <w:color w:val="606266"/>
               <w:kern w:val="0"/>
               <w:szCs w:val="21"/>
@@ -363,15 +381,15 @@
           <w:id w:val="1788077759"/>
           <w14:checkbox>
             <w14:checked w14:val="0"/>
-            <w14:checkedState w14:val="2605" w14:font="等线"/>
-            <w14:uncheckedState w14:val="2606" w14:font="等线"/>
+            <w14:checkedState w14:val="2605" w14:font="DengXian"/>
+            <w14:uncheckedState w14:val="2606" w14:font="DengXian"/>
           </w14:checkbox>
         </w:sdtPr>
         <w:sdtEndPr/>
         <w:sdtContent>
           <w:r>
             <w:rPr>
-              <w:rFonts w:ascii="等线" w:eastAsia="等线" w:hAnsi="等线" w:cs="Helvetica" w:hint="eastAsia"/>
+              <w:rFonts w:ascii="DengXian" w:eastAsia="DengXian" w:hAnsi="DengXian" w:cs="Helvetica" w:hint="eastAsia"/>
               <w:color w:val="606266"/>
               <w:kern w:val="0"/>
               <w:szCs w:val="21"/>
@@ -400,15 +418,15 @@
           <w:id w:val="552509419"/>
           <w14:checkbox>
             <w14:checked w14:val="0"/>
-            <w14:checkedState w14:val="2605" w14:font="等线"/>
-            <w14:uncheckedState w14:val="2606" w14:font="等线"/>
+            <w14:checkedState w14:val="2605" w14:font="DengXian"/>
+            <w14:uncheckedState w14:val="2606" w14:font="DengXian"/>
           </w14:checkbox>
         </w:sdtPr>
         <w:sdtEndPr/>
         <w:sdtContent>
           <w:r>
             <w:rPr>
-              <w:rFonts w:ascii="等线" w:eastAsia="等线" w:hAnsi="等线" w:cs="Helvetica" w:hint="eastAsia"/>
+              <w:rFonts w:ascii="DengXian" w:eastAsia="DengXian" w:hAnsi="DengXian" w:cs="Helvetica" w:hint="eastAsia"/>
               <w:color w:val="606266"/>
               <w:kern w:val="0"/>
               <w:szCs w:val="21"/>
@@ -447,15 +465,15 @@
           <w:id w:val="1813209107"/>
           <w14:checkbox>
             <w14:checked w14:val="0"/>
-            <w14:checkedState w14:val="2605" w14:font="等线"/>
-            <w14:uncheckedState w14:val="2606" w14:font="等线"/>
+            <w14:checkedState w14:val="2605" w14:font="DengXian"/>
+            <w14:uncheckedState w14:val="2606" w14:font="DengXian"/>
           </w14:checkbox>
         </w:sdtPr>
         <w:sdtEndPr/>
         <w:sdtContent>
           <w:r>
             <w:rPr>
-              <w:rFonts w:ascii="等线" w:eastAsia="等线" w:hAnsi="等线" w:cs="Helvetica" w:hint="eastAsia"/>
+              <w:rFonts w:ascii="DengXian" w:eastAsia="DengXian" w:hAnsi="DengXian" w:cs="Helvetica" w:hint="eastAsia"/>
               <w:color w:val="606266"/>
               <w:kern w:val="0"/>
               <w:szCs w:val="21"/>
@@ -484,15 +502,15 @@
           <w:id w:val="-995724751"/>
           <w14:checkbox>
             <w14:checked w14:val="0"/>
-            <w14:checkedState w14:val="2605" w14:font="等线"/>
-            <w14:uncheckedState w14:val="2606" w14:font="等线"/>
+            <w14:checkedState w14:val="2605" w14:font="DengXian"/>
+            <w14:uncheckedState w14:val="2606" w14:font="DengXian"/>
           </w14:checkbox>
         </w:sdtPr>
         <w:sdtEndPr/>
         <w:sdtContent>
           <w:r>
             <w:rPr>
-              <w:rFonts w:ascii="等线" w:eastAsia="等线" w:hAnsi="等线" w:cs="Helvetica" w:hint="eastAsia"/>
+              <w:rFonts w:ascii="DengXian" w:eastAsia="DengXian" w:hAnsi="DengXian" w:cs="Helvetica" w:hint="eastAsia"/>
               <w:color w:val="606266"/>
               <w:kern w:val="0"/>
               <w:szCs w:val="21"/>
@@ -521,15 +539,15 @@
           <w:id w:val="3325173"/>
           <w14:checkbox>
             <w14:checked w14:val="0"/>
-            <w14:checkedState w14:val="2605" w14:font="等线"/>
-            <w14:uncheckedState w14:val="2606" w14:font="等线"/>
+            <w14:checkedState w14:val="2605" w14:font="DengXian"/>
+            <w14:uncheckedState w14:val="2606" w14:font="DengXian"/>
           </w14:checkbox>
         </w:sdtPr>
         <w:sdtEndPr/>
         <w:sdtContent>
           <w:r>
             <w:rPr>
-              <w:rFonts w:ascii="等线" w:eastAsia="等线" w:hAnsi="等线" w:cs="Helvetica" w:hint="eastAsia"/>
+              <w:rFonts w:ascii="DengXian" w:eastAsia="DengXian" w:hAnsi="DengXian" w:cs="Helvetica" w:hint="eastAsia"/>
               <w:color w:val="606266"/>
               <w:kern w:val="0"/>
               <w:szCs w:val="21"/>
@@ -558,15 +576,15 @@
           <w:id w:val="1133531471"/>
           <w14:checkbox>
             <w14:checked w14:val="0"/>
-            <w14:checkedState w14:val="2605" w14:font="等线"/>
-            <w14:uncheckedState w14:val="2606" w14:font="等线"/>
+            <w14:checkedState w14:val="2605" w14:font="DengXian"/>
+            <w14:uncheckedState w14:val="2606" w14:font="DengXian"/>
           </w14:checkbox>
         </w:sdtPr>
         <w:sdtEndPr/>
         <w:sdtContent>
           <w:r>
             <w:rPr>
-              <w:rFonts w:ascii="等线" w:eastAsia="等线" w:hAnsi="等线" w:cs="Helvetica" w:hint="eastAsia"/>
+              <w:rFonts w:ascii="DengXian" w:eastAsia="DengXian" w:hAnsi="DengXian" w:cs="Helvetica" w:hint="eastAsia"/>
               <w:color w:val="606266"/>
               <w:kern w:val="0"/>
               <w:szCs w:val="21"/>
@@ -595,15 +613,15 @@
           <w:id w:val="-1946764629"/>
           <w14:checkbox>
             <w14:checked w14:val="0"/>
-            <w14:checkedState w14:val="2605" w14:font="等线"/>
-            <w14:uncheckedState w14:val="2606" w14:font="等线"/>
+            <w14:checkedState w14:val="2605" w14:font="DengXian"/>
+            <w14:uncheckedState w14:val="2606" w14:font="DengXian"/>
           </w14:checkbox>
         </w:sdtPr>
         <w:sdtEndPr/>
         <w:sdtContent>
           <w:r>
             <w:rPr>
-              <w:rFonts w:ascii="等线" w:eastAsia="等线" w:hAnsi="等线" w:cs="Helvetica" w:hint="eastAsia"/>
+              <w:rFonts w:ascii="DengXian" w:eastAsia="DengXian" w:hAnsi="DengXian" w:cs="Helvetica" w:hint="eastAsia"/>
               <w:color w:val="606266"/>
               <w:kern w:val="0"/>
               <w:szCs w:val="21"/>
@@ -642,15 +660,15 @@
           <w:id w:val="1189573308"/>
           <w14:checkbox>
             <w14:checked w14:val="0"/>
-            <w14:checkedState w14:val="2605" w14:font="等线"/>
-            <w14:uncheckedState w14:val="2606" w14:font="等线"/>
+            <w14:checkedState w14:val="2605" w14:font="DengXian"/>
+            <w14:uncheckedState w14:val="2606" w14:font="DengXian"/>
           </w14:checkbox>
         </w:sdtPr>
         <w:sdtEndPr/>
         <w:sdtContent>
           <w:r>
             <w:rPr>
-              <w:rFonts w:ascii="等线" w:eastAsia="等线" w:hAnsi="等线" w:cs="Helvetica" w:hint="eastAsia"/>
+              <w:rFonts w:ascii="DengXian" w:eastAsia="DengXian" w:hAnsi="DengXian" w:cs="Helvetica" w:hint="eastAsia"/>
               <w:color w:val="606266"/>
               <w:kern w:val="0"/>
               <w:szCs w:val="21"/>
@@ -679,15 +697,15 @@
           <w:id w:val="-466273577"/>
           <w14:checkbox>
             <w14:checked w14:val="0"/>
-            <w14:checkedState w14:val="2605" w14:font="等线"/>
-            <w14:uncheckedState w14:val="2606" w14:font="等线"/>
+            <w14:checkedState w14:val="2605" w14:font="DengXian"/>
+            <w14:uncheckedState w14:val="2606" w14:font="DengXian"/>
           </w14:checkbox>
         </w:sdtPr>
         <w:sdtEndPr/>
         <w:sdtContent>
           <w:r>
             <w:rPr>
-              <w:rFonts w:ascii="等线" w:eastAsia="等线" w:hAnsi="等线" w:cs="Helvetica" w:hint="eastAsia"/>
+              <w:rFonts w:ascii="DengXian" w:eastAsia="DengXian" w:hAnsi="DengXian" w:cs="Helvetica" w:hint="eastAsia"/>
               <w:color w:val="606266"/>
               <w:kern w:val="0"/>
               <w:szCs w:val="21"/>
@@ -716,15 +734,15 @@
           <w:id w:val="-744261335"/>
           <w14:checkbox>
             <w14:checked w14:val="0"/>
-            <w14:checkedState w14:val="2605" w14:font="等线"/>
-            <w14:uncheckedState w14:val="2606" w14:font="等线"/>
+            <w14:checkedState w14:val="2605" w14:font="DengXian"/>
+            <w14:uncheckedState w14:val="2606" w14:font="DengXian"/>
           </w14:checkbox>
         </w:sdtPr>
         <w:sdtEndPr/>
         <w:sdtContent>
           <w:r>
             <w:rPr>
-              <w:rFonts w:ascii="等线" w:eastAsia="等线" w:hAnsi="等线" w:cs="Helvetica" w:hint="eastAsia"/>
+              <w:rFonts w:ascii="DengXian" w:eastAsia="DengXian" w:hAnsi="DengXian" w:cs="Helvetica" w:hint="eastAsia"/>
               <w:color w:val="606266"/>
               <w:kern w:val="0"/>
               <w:szCs w:val="21"/>
@@ -753,15 +771,15 @@
           <w:id w:val="1696353890"/>
           <w14:checkbox>
             <w14:checked w14:val="0"/>
-            <w14:checkedState w14:val="2605" w14:font="等线"/>
-            <w14:uncheckedState w14:val="2606" w14:font="等线"/>
+            <w14:checkedState w14:val="2605" w14:font="DengXian"/>
+            <w14:uncheckedState w14:val="2606" w14:font="DengXian"/>
           </w14:checkbox>
         </w:sdtPr>
         <w:sdtEndPr/>
         <w:sdtContent>
           <w:r>
             <w:rPr>
-              <w:rFonts w:ascii="等线" w:eastAsia="等线" w:hAnsi="等线" w:cs="Helvetica" w:hint="eastAsia"/>
+              <w:rFonts w:ascii="DengXian" w:eastAsia="DengXian" w:hAnsi="DengXian" w:cs="Helvetica" w:hint="eastAsia"/>
               <w:color w:val="606266"/>
               <w:kern w:val="0"/>
               <w:szCs w:val="21"/>
@@ -790,15 +808,15 @@
           <w:id w:val="-2004041880"/>
           <w14:checkbox>
             <w14:checked w14:val="0"/>
-            <w14:checkedState w14:val="2605" w14:font="等线"/>
-            <w14:uncheckedState w14:val="2606" w14:font="等线"/>
+            <w14:checkedState w14:val="2605" w14:font="DengXian"/>
+            <w14:uncheckedState w14:val="2606" w14:font="DengXian"/>
           </w14:checkbox>
         </w:sdtPr>
         <w:sdtEndPr/>
         <w:sdtContent>
           <w:r>
             <w:rPr>
-              <w:rFonts w:ascii="等线" w:eastAsia="等线" w:hAnsi="等线" w:cs="Helvetica" w:hint="eastAsia"/>
+              <w:rFonts w:ascii="DengXian" w:eastAsia="DengXian" w:hAnsi="DengXian" w:cs="Helvetica" w:hint="eastAsia"/>
               <w:color w:val="606266"/>
               <w:kern w:val="0"/>
               <w:szCs w:val="21"/>
@@ -957,90 +975,6 @@
           <w:kern w:val="0"/>
           <w:szCs w:val="21"/>
         </w:rPr>
-        <w:t>专业：</w:t>
-      </w:r>
-      <w:r>
-        <w:rPr>
-          <w:rFonts w:ascii="Helvetica" w:hAnsi="Helvetica" w:cs="Helvetica" w:hint="eastAsia"/>
-          <w:color w:val="606266"/>
-          <w:kern w:val="0"/>
-          <w:szCs w:val="21"/>
-        </w:rPr>
-        <w:t>{{major}}</w:t>
-      </w:r>
-    </w:p>
-    <w:p>
-      <w:pPr>
-        <w:rPr>
-          <w:rFonts w:ascii="Helvetica" w:hAnsi="Helvetica" w:cs="Helvetica"/>
-          <w:color w:val="606266"/>
-          <w:kern w:val="0"/>
-          <w:szCs w:val="21"/>
-        </w:rPr>
-      </w:pPr>
-      <w:r>
-        <w:rPr>
-          <w:rFonts w:ascii="Helvetica" w:hAnsi="Helvetica" w:cs="Helvetica" w:hint="eastAsia"/>
-          <w:color w:val="606266"/>
-          <w:kern w:val="0"/>
-          <w:szCs w:val="21"/>
-        </w:rPr>
-        <w:t>技术栈：</w:t>
-      </w:r>
-      <w:r>
-        <w:rPr>
-          <w:rFonts w:ascii="Helvetica" w:hAnsi="Helvetica" w:cs="Helvetica" w:hint="eastAsia"/>
-          <w:color w:val="606266"/>
-          <w:kern w:val="0"/>
-          <w:szCs w:val="21"/>
-        </w:rPr>
-        <w:t>{{tech}}</w:t>
-      </w:r>
-    </w:p>
-    <w:p>
-      <w:pPr>
-        <w:rPr>
-          <w:rFonts w:ascii="Helvetica" w:hAnsi="Helvetica" w:cs="Helvetica"/>
-          <w:color w:val="606266"/>
-          <w:kern w:val="0"/>
-          <w:szCs w:val="21"/>
-        </w:rPr>
-      </w:pPr>
-      <w:r>
-        <w:rPr>
-          <w:rFonts w:ascii="Helvetica" w:hAnsi="Helvetica" w:cs="Helvetica" w:hint="eastAsia"/>
-          <w:color w:val="606266"/>
-          <w:kern w:val="0"/>
-          <w:szCs w:val="21"/>
-        </w:rPr>
-        <w:t>实习时间：</w:t>
-      </w:r>
-      <w:r>
-        <w:rPr>
-          <w:rFonts w:ascii="Helvetica" w:hAnsi="Helvetica" w:cs="Helvetica" w:hint="eastAsia"/>
-          <w:color w:val="606266"/>
-          <w:kern w:val="0"/>
-          <w:szCs w:val="21"/>
-        </w:rPr>
-        <w:t>{{internship}}</w:t>
-      </w:r>
-    </w:p>
-    <w:p>
-      <w:pPr>
-        <w:rPr>
-          <w:rFonts w:ascii="Helvetica" w:hAnsi="Helvetica" w:cs="Helvetica"/>
-          <w:color w:val="606266"/>
-          <w:kern w:val="0"/>
-          <w:szCs w:val="21"/>
-        </w:rPr>
-      </w:pPr>
-      <w:r>
-        <w:rPr>
-          <w:rFonts w:ascii="Helvetica" w:hAnsi="Helvetica" w:cs="Helvetica" w:hint="eastAsia"/>
-          <w:color w:val="606266"/>
-          <w:kern w:val="0"/>
-          <w:szCs w:val="21"/>
-        </w:rPr>
         <w:t>自我介绍：</w:t>
       </w:r>
       <w:r>
@@ -1062,8 +996,6 @@
           <w:szCs w:val="21"/>
         </w:rPr>
       </w:pPr>
-      <w:bookmarkStart w:id="0" w:name="_GoBack"/>
-      <w:bookmarkEnd w:id="0"/>
     </w:p>
     <w:p>
       <w:pPr>
@@ -2113,7 +2045,6 @@
           <w:kern w:val="0"/>
           <w:szCs w:val="21"/>
         </w:rPr>
-        <w:lastRenderedPageBreak/>
         <w:t>{{</w:t>
       </w:r>
       <w:r>
@@ -2309,6 +2240,7 @@
           <w:kern w:val="0"/>
           <w:szCs w:val="21"/>
         </w:rPr>
+        <w:lastRenderedPageBreak/>
         <w:t>编程面试题</w:t>
       </w:r>
       <w:r>
@@ -2876,7 +2808,7 @@
 </file>
 
 <file path=word/endnotes.xml><?xml version="1.0" encoding="utf-8"?>
-<w:endnotes xmlns:wpc="http://schemas.microsoft.com/office/word/2010/wordprocessingCanvas" xmlns:cx="http://schemas.microsoft.com/office/drawing/2014/chartex" xmlns:mc="http://schemas.openxmlformats.org/markup-compatibility/2006" xmlns:o="urn:schemas-microsoft-com:office:office" xmlns:r="http://schemas.openxmlformats.org/officeDocument/2006/relationships" xmlns:m="http://schemas.openxmlformats.org/officeDocument/2006/math" xmlns:v="urn:schemas-microsoft-com:vml" xmlns:wp14="http://schemas.microsoft.com/office/word/2010/wordprocessingDrawing" xmlns:wp="http://schemas.openxmlformats.org/drawingml/2006/wordprocessingDrawing" xmlns:w10="urn:schemas-microsoft-com:office:word" xmlns:w="http://schemas.openxmlformats.org/wordprocessingml/2006/main" xmlns:w14="http://schemas.microsoft.com/office/word/2010/wordml" xmlns:w15="http://schemas.microsoft.com/office/word/2012/wordml" xmlns:w16se="http://schemas.microsoft.com/office/word/2015/wordml/symex" xmlns:wpg="http://schemas.microsoft.com/office/word/2010/wordprocessingGroup" xmlns:wpi="http://schemas.microsoft.com/office/word/2010/wordprocessingInk" xmlns:wne="http://schemas.microsoft.com/office/word/2006/wordml" xmlns:wps="http://schemas.microsoft.com/office/word/2010/wordprocessingShape" mc:Ignorable="w14 w15 w16se wp14">
+<w:endnotes xmlns:wpc="http://schemas.microsoft.com/office/word/2010/wordprocessingCanvas" xmlns:cx="http://schemas.microsoft.com/office/drawing/2014/chartex" xmlns:cx1="http://schemas.microsoft.com/office/drawing/2015/9/8/chartex" xmlns:cx2="http://schemas.microsoft.com/office/drawing/2015/10/21/chartex" xmlns:cx3="http://schemas.microsoft.com/office/drawing/2016/5/9/chartex" xmlns:cx4="http://schemas.microsoft.com/office/drawing/2016/5/10/chartex" xmlns:cx5="http://schemas.microsoft.com/office/drawing/2016/5/11/chartex" xmlns:cx6="http://schemas.microsoft.com/office/drawing/2016/5/12/chartex" xmlns:cx7="http://schemas.microsoft.com/office/drawing/2016/5/13/chartex" xmlns:cx8="http://schemas.microsoft.com/office/drawing/2016/5/14/chartex" xmlns:mc="http://schemas.openxmlformats.org/markup-compatibility/2006" xmlns:aink="http://schemas.microsoft.com/office/drawing/2016/ink" xmlns:am3d="http://schemas.microsoft.com/office/drawing/2017/model3d" xmlns:o="urn:schemas-microsoft-com:office:office" xmlns:r="http://schemas.openxmlformats.org/officeDocument/2006/relationships" xmlns:m="http://schemas.openxmlformats.org/officeDocument/2006/math" xmlns:v="urn:schemas-microsoft-com:vml" xmlns:wp14="http://schemas.microsoft.com/office/word/2010/wordprocessingDrawing" xmlns:wp="http://schemas.openxmlformats.org/drawingml/2006/wordprocessingDrawing" xmlns:w10="urn:schemas-microsoft-com:office:word" xmlns:w="http://schemas.openxmlformats.org/wordprocessingml/2006/main" xmlns:w14="http://schemas.microsoft.com/office/word/2010/wordml" xmlns:w15="http://schemas.microsoft.com/office/word/2012/wordml" xmlns:w16cex="http://schemas.microsoft.com/office/word/2018/wordml/cex" xmlns:w16cid="http://schemas.microsoft.com/office/word/2016/wordml/cid" xmlns:w16="http://schemas.microsoft.com/office/word/2018/wordml" xmlns:w16sdtdh="http://schemas.microsoft.com/office/word/2020/wordml/sdtdatahash" xmlns:w16se="http://schemas.microsoft.com/office/word/2015/wordml/symex" xmlns:wpg="http://schemas.microsoft.com/office/word/2010/wordprocessingGroup" xmlns:wpi="http://schemas.microsoft.com/office/word/2010/wordprocessingInk" xmlns:wne="http://schemas.microsoft.com/office/word/2006/wordml" xmlns:wps="http://schemas.microsoft.com/office/word/2010/wordprocessingShape" mc:Ignorable="w14 w15 w16se w16cid w16 w16cex w16sdtdh wp14">
   <w:endnote w:type="separator" w:id="-1">
     <w:p>
       <w:r>
@@ -2895,7 +2827,7 @@
 </file>
 
 <file path=word/footnotes.xml><?xml version="1.0" encoding="utf-8"?>
-<w:footnotes xmlns:wpc="http://schemas.microsoft.com/office/word/2010/wordprocessingCanvas" xmlns:cx="http://schemas.microsoft.com/office/drawing/2014/chartex" xmlns:mc="http://schemas.openxmlformats.org/markup-compatibility/2006" xmlns:o="urn:schemas-microsoft-com:office:office" xmlns:r="http://schemas.openxmlformats.org/officeDocument/2006/relationships" xmlns:m="http://schemas.openxmlformats.org/officeDocument/2006/math" xmlns:v="urn:schemas-microsoft-com:vml" xmlns:wp14="http://schemas.microsoft.com/office/word/2010/wordprocessingDrawing" xmlns:wp="http://schemas.openxmlformats.org/drawingml/2006/wordprocessingDrawing" xmlns:w10="urn:schemas-microsoft-com:office:word" xmlns:w="http://schemas.openxmlformats.org/wordprocessingml/2006/main" xmlns:w14="http://schemas.microsoft.com/office/word/2010/wordml" xmlns:w15="http://schemas.microsoft.com/office/word/2012/wordml" xmlns:w16se="http://schemas.microsoft.com/office/word/2015/wordml/symex" xmlns:wpg="http://schemas.microsoft.com/office/word/2010/wordprocessingGroup" xmlns:wpi="http://schemas.microsoft.com/office/word/2010/wordprocessingInk" xmlns:wne="http://schemas.microsoft.com/office/word/2006/wordml" xmlns:wps="http://schemas.microsoft.com/office/word/2010/wordprocessingShape" mc:Ignorable="w14 w15 w16se wp14">
+<w:footnotes xmlns:wpc="http://schemas.microsoft.com/office/word/2010/wordprocessingCanvas" xmlns:cx="http://schemas.microsoft.com/office/drawing/2014/chartex" xmlns:cx1="http://schemas.microsoft.com/office/drawing/2015/9/8/chartex" xmlns:cx2="http://schemas.microsoft.com/office/drawing/2015/10/21/chartex" xmlns:cx3="http://schemas.microsoft.com/office/drawing/2016/5/9/chartex" xmlns:cx4="http://schemas.microsoft.com/office/drawing/2016/5/10/chartex" xmlns:cx5="http://schemas.microsoft.com/office/drawing/2016/5/11/chartex" xmlns:cx6="http://schemas.microsoft.com/office/drawing/2016/5/12/chartex" xmlns:cx7="http://schemas.microsoft.com/office/drawing/2016/5/13/chartex" xmlns:cx8="http://schemas.microsoft.com/office/drawing/2016/5/14/chartex" xmlns:mc="http://schemas.openxmlformats.org/markup-compatibility/2006" xmlns:aink="http://schemas.microsoft.com/office/drawing/2016/ink" xmlns:am3d="http://schemas.microsoft.com/office/drawing/2017/model3d" xmlns:o="urn:schemas-microsoft-com:office:office" xmlns:r="http://schemas.openxmlformats.org/officeDocument/2006/relationships" xmlns:m="http://schemas.openxmlformats.org/officeDocument/2006/math" xmlns:v="urn:schemas-microsoft-com:vml" xmlns:wp14="http://schemas.microsoft.com/office/word/2010/wordprocessingDrawing" xmlns:wp="http://schemas.openxmlformats.org/drawingml/2006/wordprocessingDrawing" xmlns:w10="urn:schemas-microsoft-com:office:word" xmlns:w="http://schemas.openxmlformats.org/wordprocessingml/2006/main" xmlns:w14="http://schemas.microsoft.com/office/word/2010/wordml" xmlns:w15="http://schemas.microsoft.com/office/word/2012/wordml" xmlns:w16cex="http://schemas.microsoft.com/office/word/2018/wordml/cex" xmlns:w16cid="http://schemas.microsoft.com/office/word/2016/wordml/cid" xmlns:w16="http://schemas.microsoft.com/office/word/2018/wordml" xmlns:w16sdtdh="http://schemas.microsoft.com/office/word/2020/wordml/sdtdatahash" xmlns:w16se="http://schemas.microsoft.com/office/word/2015/wordml/symex" xmlns:wpg="http://schemas.microsoft.com/office/word/2010/wordprocessingGroup" xmlns:wpi="http://schemas.microsoft.com/office/word/2010/wordprocessingInk" xmlns:wne="http://schemas.microsoft.com/office/word/2006/wordml" xmlns:wps="http://schemas.microsoft.com/office/word/2010/wordprocessingShape" mc:Ignorable="w14 w15 w16se w16cid w16 w16cex w16sdtdh wp14">
   <w:footnote w:type="separator" w:id="-1">
     <w:p>
       <w:r>
@@ -2914,7 +2846,7 @@
 </file>
 
 <file path=word/numbering.xml><?xml version="1.0" encoding="utf-8"?>
-<w:numbering xmlns:wpc="http://schemas.microsoft.com/office/word/2010/wordprocessingCanvas" xmlns:cx="http://schemas.microsoft.com/office/drawing/2014/chartex" xmlns:mc="http://schemas.openxmlformats.org/markup-compatibility/2006" xmlns:o="urn:schemas-microsoft-com:office:office" xmlns:r="http://schemas.openxmlformats.org/officeDocument/2006/relationships" xmlns:m="http://schemas.openxmlformats.org/officeDocument/2006/math" xmlns:v="urn:schemas-microsoft-com:vml" xmlns:wp14="http://schemas.microsoft.com/office/word/2010/wordprocessingDrawing" xmlns:wp="http://schemas.openxmlformats.org/drawingml/2006/wordprocessingDrawing" xmlns:w10="urn:schemas-microsoft-com:office:word" xmlns:w="http://schemas.openxmlformats.org/wordprocessingml/2006/main" xmlns:w14="http://schemas.microsoft.com/office/word/2010/wordml" xmlns:w15="http://schemas.microsoft.com/office/word/2012/wordml" xmlns:w16se="http://schemas.microsoft.com/office/word/2015/wordml/symex" xmlns:wpg="http://schemas.microsoft.com/office/word/2010/wordprocessingGroup" xmlns:wpi="http://schemas.microsoft.com/office/word/2010/wordprocessingInk" xmlns:wne="http://schemas.microsoft.com/office/word/2006/wordml" xmlns:wps="http://schemas.microsoft.com/office/word/2010/wordprocessingShape" mc:Ignorable="w14 w15 w16se wp14">
+<w:numbering xmlns:wpc="http://schemas.microsoft.com/office/word/2010/wordprocessingCanvas" xmlns:cx="http://schemas.microsoft.com/office/drawing/2014/chartex" xmlns:cx1="http://schemas.microsoft.com/office/drawing/2015/9/8/chartex" xmlns:cx2="http://schemas.microsoft.com/office/drawing/2015/10/21/chartex" xmlns:cx3="http://schemas.microsoft.com/office/drawing/2016/5/9/chartex" xmlns:cx4="http://schemas.microsoft.com/office/drawing/2016/5/10/chartex" xmlns:cx5="http://schemas.microsoft.com/office/drawing/2016/5/11/chartex" xmlns:cx6="http://schemas.microsoft.com/office/drawing/2016/5/12/chartex" xmlns:cx7="http://schemas.microsoft.com/office/drawing/2016/5/13/chartex" xmlns:cx8="http://schemas.microsoft.com/office/drawing/2016/5/14/chartex" xmlns:mc="http://schemas.openxmlformats.org/markup-compatibility/2006" xmlns:aink="http://schemas.microsoft.com/office/drawing/2016/ink" xmlns:am3d="http://schemas.microsoft.com/office/drawing/2017/model3d" xmlns:o="urn:schemas-microsoft-com:office:office" xmlns:r="http://schemas.openxmlformats.org/officeDocument/2006/relationships" xmlns:m="http://schemas.openxmlformats.org/officeDocument/2006/math" xmlns:v="urn:schemas-microsoft-com:vml" xmlns:wp14="http://schemas.microsoft.com/office/word/2010/wordprocessingDrawing" xmlns:wp="http://schemas.openxmlformats.org/drawingml/2006/wordprocessingDrawing" xmlns:w10="urn:schemas-microsoft-com:office:word" xmlns:w="http://schemas.openxmlformats.org/wordprocessingml/2006/main" xmlns:w14="http://schemas.microsoft.com/office/word/2010/wordml" xmlns:w15="http://schemas.microsoft.com/office/word/2012/wordml" xmlns:w16cex="http://schemas.microsoft.com/office/word/2018/wordml/cex" xmlns:w16cid="http://schemas.microsoft.com/office/word/2016/wordml/cid" xmlns:w16="http://schemas.microsoft.com/office/word/2018/wordml" xmlns:w16sdtdh="http://schemas.microsoft.com/office/word/2020/wordml/sdtdatahash" xmlns:w16se="http://schemas.microsoft.com/office/word/2015/wordml/symex" xmlns:wpg="http://schemas.microsoft.com/office/word/2010/wordprocessingGroup" xmlns:wpi="http://schemas.microsoft.com/office/word/2010/wordprocessingInk" xmlns:wne="http://schemas.microsoft.com/office/word/2006/wordml" xmlns:wps="http://schemas.microsoft.com/office/word/2010/wordprocessingShape" mc:Ignorable="w14 w15 w16se w16cid w16 w16cex w16sdtdh wp14">
   <w:abstractNum w:abstractNumId="0" w15:restartNumberingAfterBreak="0">
     <w:nsid w:val="07417BAD"/>
     <w:multiLevelType w:val="hybridMultilevel"/>
@@ -3554,7 +3486,7 @@
 </file>
 
 <file path=word/styles.xml><?xml version="1.0" encoding="utf-8"?>
-<w:styles xmlns:mc="http://schemas.openxmlformats.org/markup-compatibility/2006" xmlns:r="http://schemas.openxmlformats.org/officeDocument/2006/relationships" xmlns:w="http://schemas.openxmlformats.org/wordprocessingml/2006/main" xmlns:w14="http://schemas.microsoft.com/office/word/2010/wordml" xmlns:w15="http://schemas.microsoft.com/office/word/2012/wordml" xmlns:w16se="http://schemas.microsoft.com/office/word/2015/wordml/symex" mc:Ignorable="w14 w15 w16se">
+<w:styles xmlns:mc="http://schemas.openxmlformats.org/markup-compatibility/2006" xmlns:r="http://schemas.openxmlformats.org/officeDocument/2006/relationships" xmlns:w="http://schemas.openxmlformats.org/wordprocessingml/2006/main" xmlns:w14="http://schemas.microsoft.com/office/word/2010/wordml" xmlns:w15="http://schemas.microsoft.com/office/word/2012/wordml" xmlns:w16cex="http://schemas.microsoft.com/office/word/2018/wordml/cex" xmlns:w16cid="http://schemas.microsoft.com/office/word/2016/wordml/cid" xmlns:w16="http://schemas.microsoft.com/office/word/2018/wordml" xmlns:w16sdtdh="http://schemas.microsoft.com/office/word/2020/wordml/sdtdatahash" xmlns:w16se="http://schemas.microsoft.com/office/word/2015/wordml/symex" mc:Ignorable="w14 w15 w16se w16cid w16 w16cex w16sdtdh">
   <w:docDefaults>
     <w:rPrDefault>
       <w:rPr>
@@ -3567,7 +3499,7 @@
     </w:rPrDefault>
     <w:pPrDefault/>
   </w:docDefaults>
-  <w:latentStyles w:defLockedState="0" w:defUIPriority="99" w:defSemiHidden="0" w:defUnhideWhenUsed="0" w:defQFormat="0" w:count="371">
+  <w:latentStyles w:defLockedState="0" w:defUIPriority="99" w:defSemiHidden="0" w:defUnhideWhenUsed="0" w:defQFormat="0" w:count="376">
     <w:lsdException w:name="Normal" w:uiPriority="0" w:qFormat="1"/>
     <w:lsdException w:name="heading 1" w:uiPriority="9" w:qFormat="1"/>
     <w:lsdException w:name="heading 2" w:semiHidden="1" w:uiPriority="9" w:unhideWhenUsed="1" w:qFormat="1"/>
@@ -3939,6 +3871,11 @@
     <w:lsdException w:name="List Table 5 Dark Accent 6" w:uiPriority="50"/>
     <w:lsdException w:name="List Table 6 Colorful Accent 6" w:uiPriority="51"/>
     <w:lsdException w:name="List Table 7 Colorful Accent 6" w:uiPriority="52"/>
+    <w:lsdException w:name="Mention" w:semiHidden="1" w:unhideWhenUsed="1"/>
+    <w:lsdException w:name="Smart Hyperlink" w:semiHidden="1" w:unhideWhenUsed="1"/>
+    <w:lsdException w:name="Hashtag" w:semiHidden="1" w:unhideWhenUsed="1"/>
+    <w:lsdException w:name="Unresolved Mention" w:semiHidden="1" w:unhideWhenUsed="1"/>
+    <w:lsdException w:name="Smart Link" w:semiHidden="1" w:unhideWhenUsed="1"/>
   </w:latentStyles>
   <w:style w:type="paragraph" w:default="1" w:styleId="a">
     <w:name w:val="Normal"/>

</xml_diff>